<commit_message>
update to user.py and its curl commands
--update these files
</commit_message>
<xml_diff>
--- a/user curl commands.docx
+++ b/user curl commands.docx
@@ -36,71 +36,7 @@
           <w:sz w:val="22"/>
           <w:szCs w:val="22"/>
         </w:rPr>
-        <w:t>curl -i -H "Content-Type: application/json" -X POST -d '{"</w:t>
-      </w:r>
-      <w:r>
-        <w:rPr>
-          <w:rFonts w:ascii="Ubuntu" w:hAnsi="Ubuntu"/>
-          <w:sz w:val="22"/>
-          <w:szCs w:val="22"/>
-        </w:rPr>
-        <w:t>e</w:t>
-      </w:r>
-      <w:r>
-        <w:rPr>
-          <w:rFonts w:ascii="Ubuntu" w:hAnsi="Ubuntu"/>
-          <w:sz w:val="22"/>
-          <w:szCs w:val="22"/>
-        </w:rPr>
-        <w:t>mail":"bob@gmail.com","</w:t>
-      </w:r>
-      <w:r>
-        <w:rPr>
-          <w:rFonts w:ascii="Ubuntu" w:hAnsi="Ubuntu"/>
-          <w:sz w:val="22"/>
-          <w:szCs w:val="22"/>
-        </w:rPr>
-        <w:t>u</w:t>
-      </w:r>
-      <w:r>
-        <w:rPr>
-          <w:rFonts w:ascii="Ubuntu" w:hAnsi="Ubuntu"/>
-          <w:sz w:val="22"/>
-          <w:szCs w:val="22"/>
-        </w:rPr>
-        <w:t>ser</w:t>
-      </w:r>
-      <w:r>
-        <w:rPr>
-          <w:rFonts w:ascii="Ubuntu" w:hAnsi="Ubuntu"/>
-          <w:sz w:val="22"/>
-          <w:szCs w:val="22"/>
-        </w:rPr>
-        <w:t>name</w:t>
-      </w:r>
-      <w:r>
-        <w:rPr>
-          <w:rFonts w:ascii="Ubuntu" w:hAnsi="Ubuntu"/>
-          <w:sz w:val="22"/>
-          <w:szCs w:val="22"/>
-        </w:rPr>
-        <w:t>":"bob","</w:t>
-      </w:r>
-      <w:r>
-        <w:rPr>
-          <w:rFonts w:ascii="Ubuntu" w:hAnsi="Ubuntu"/>
-          <w:sz w:val="22"/>
-          <w:szCs w:val="22"/>
-        </w:rPr>
-        <w:t>k</w:t>
-      </w:r>
-      <w:r>
-        <w:rPr>
-          <w:rFonts w:ascii="Ubuntu" w:hAnsi="Ubuntu"/>
-          <w:sz w:val="22"/>
-          <w:szCs w:val="22"/>
-        </w:rPr>
-        <w:t xml:space="preserve">arma":"0"}' </w:t>
+        <w:t xml:space="preserve">curl -i -H "Content-Type: application/json" -X POST -d '{"email":"bob@gmail.com","username":"bob","karma":"0"}' </w:t>
       </w:r>
       <w:hyperlink r:id="rId2">
         <w:r>
@@ -119,15 +55,7 @@
           <w:sz w:val="22"/>
           <w:szCs w:val="22"/>
         </w:rPr>
-        <w:t>/</w:t>
-      </w:r>
-      <w:r>
-        <w:rPr>
-          <w:rFonts w:ascii="Ubuntu" w:hAnsi="Ubuntu"/>
-          <w:sz w:val="22"/>
-          <w:szCs w:val="22"/>
-        </w:rPr>
-        <w:t>create</w:t>
+        <w:t>/create</w:t>
       </w:r>
       <w:bookmarkEnd w:id="0"/>
     </w:p>
@@ -183,55 +111,7 @@
           <w:sz w:val="22"/>
           <w:szCs w:val="22"/>
         </w:rPr>
-        <w:t>curl -i -H "Content-Type: application/json" -X PUT -d '{"</w:t>
-      </w:r>
-      <w:r>
-        <w:rPr>
-          <w:rFonts w:ascii="Ubuntu" w:hAnsi="Ubuntu"/>
-          <w:sz w:val="22"/>
-          <w:szCs w:val="22"/>
-        </w:rPr>
-        <w:t>u</w:t>
-      </w:r>
-      <w:r>
-        <w:rPr>
-          <w:rFonts w:ascii="Ubuntu" w:hAnsi="Ubuntu"/>
-          <w:sz w:val="22"/>
-          <w:szCs w:val="22"/>
-        </w:rPr>
-        <w:t>ser</w:t>
-      </w:r>
-      <w:r>
-        <w:rPr>
-          <w:rFonts w:ascii="Ubuntu" w:hAnsi="Ubuntu"/>
-          <w:sz w:val="22"/>
-          <w:szCs w:val="22"/>
-        </w:rPr>
-        <w:t>name</w:t>
-      </w:r>
-      <w:r>
-        <w:rPr>
-          <w:rFonts w:ascii="Ubuntu" w:hAnsi="Ubuntu"/>
-          <w:sz w:val="22"/>
-          <w:szCs w:val="22"/>
-        </w:rPr>
-        <w:t>":"bob","</w:t>
-      </w:r>
-      <w:r>
-        <w:rPr>
-          <w:rFonts w:ascii="Ubuntu" w:hAnsi="Ubuntu"/>
-          <w:sz w:val="22"/>
-          <w:szCs w:val="22"/>
-        </w:rPr>
-        <w:t>e</w:t>
-      </w:r>
-      <w:r>
-        <w:rPr>
-          <w:rFonts w:ascii="Ubuntu" w:hAnsi="Ubuntu"/>
-          <w:sz w:val="22"/>
-          <w:szCs w:val="22"/>
-        </w:rPr>
-        <w:t xml:space="preserve">mail":"b@gmail.com"}' </w:t>
+        <w:t xml:space="preserve">curl -i -H "Content-Type: application/json" -X PUT -d '{"username":"bob","email":"b@gmail.com"}' </w:t>
       </w:r>
       <w:hyperlink r:id="rId3">
         <w:r>
@@ -299,47 +179,7 @@
           <w:szCs w:val="22"/>
           <w:highlight w:val="white"/>
         </w:rPr>
-        <w:t>curl -i -H "Content-Type: application/json" -X DELETE -d '{"</w:t>
-      </w:r>
-      <w:r>
-        <w:rPr>
-          <w:rFonts w:ascii="Ubuntu" w:hAnsi="Ubuntu"/>
-          <w:color w:val="000000"/>
-          <w:sz w:val="22"/>
-          <w:szCs w:val="22"/>
-          <w:highlight w:val="white"/>
-        </w:rPr>
-        <w:t>u</w:t>
-      </w:r>
-      <w:r>
-        <w:rPr>
-          <w:rFonts w:ascii="Ubuntu" w:hAnsi="Ubuntu"/>
-          <w:color w:val="000000"/>
-          <w:sz w:val="22"/>
-          <w:szCs w:val="22"/>
-          <w:highlight w:val="white"/>
-        </w:rPr>
-        <w:t>ser</w:t>
-      </w:r>
-      <w:r>
-        <w:rPr>
-          <w:rFonts w:ascii="Ubuntu" w:hAnsi="Ubuntu"/>
-          <w:color w:val="000000"/>
-          <w:sz w:val="22"/>
-          <w:szCs w:val="22"/>
-          <w:highlight w:val="white"/>
-        </w:rPr>
-        <w:t>name</w:t>
-      </w:r>
-      <w:r>
-        <w:rPr>
-          <w:rFonts w:ascii="Ubuntu" w:hAnsi="Ubuntu"/>
-          <w:color w:val="000000"/>
-          <w:sz w:val="22"/>
-          <w:szCs w:val="22"/>
-          <w:highlight w:val="white"/>
-        </w:rPr>
-        <w:t xml:space="preserve">":"bob"}' </w:t>
+        <w:t xml:space="preserve">curl -i -H "Content-Type: application/json" -X DELETE -d '{"username":"bob"}' </w:t>
       </w:r>
       <w:hyperlink r:id="rId4">
         <w:r>
@@ -390,6 +230,7 @@
         <w:jc w:val="left"/>
         <w:rPr/>
       </w:pPr>
+      <w:bookmarkStart w:id="1" w:name="__DdeLink__528_219746572"/>
       <w:r>
         <w:rPr>
           <w:rFonts w:ascii="Ubuntu" w:hAnsi="Ubuntu"/>
@@ -442,39 +283,7 @@
           <w:sz w:val="22"/>
           <w:szCs w:val="22"/>
         </w:rPr>
-        <w:t>curl -i -H "Content-Type: application/json" -X PUT -d '{"</w:t>
-      </w:r>
-      <w:r>
-        <w:rPr>
-          <w:rFonts w:ascii="Ubuntu" w:hAnsi="Ubuntu"/>
-          <w:sz w:val="22"/>
-          <w:szCs w:val="22"/>
-        </w:rPr>
-        <w:t>u</w:t>
-      </w:r>
-      <w:r>
-        <w:rPr>
-          <w:rFonts w:ascii="Ubuntu" w:hAnsi="Ubuntu"/>
-          <w:sz w:val="22"/>
-          <w:szCs w:val="22"/>
-        </w:rPr>
-        <w:t>ser</w:t>
-      </w:r>
-      <w:r>
-        <w:rPr>
-          <w:rFonts w:ascii="Ubuntu" w:hAnsi="Ubuntu"/>
-          <w:sz w:val="22"/>
-          <w:szCs w:val="22"/>
-        </w:rPr>
-        <w:t>name</w:t>
-      </w:r>
-      <w:r>
-        <w:rPr>
-          <w:rFonts w:ascii="Ubuntu" w:hAnsi="Ubuntu"/>
-          <w:sz w:val="22"/>
-          <w:szCs w:val="22"/>
-        </w:rPr>
-        <w:t xml:space="preserve">":"bob"}' </w:t>
+        <w:t xml:space="preserve">curl -i -H "Content-Type: application/json" -X PUT -d '{"username":"bob"}' </w:t>
       </w:r>
       <w:hyperlink r:id="rId5">
         <w:r>
@@ -487,6 +296,7 @@
           <w:t>http://127.0.0.1:5000/api/v1/resources/users/inc</w:t>
         </w:r>
       </w:hyperlink>
+      <w:bookmarkEnd w:id="1"/>
     </w:p>
     <w:p>
       <w:pPr>
@@ -566,39 +376,7 @@
           <w:sz w:val="22"/>
           <w:szCs w:val="22"/>
         </w:rPr>
-        <w:t>curl -i -H "Content-Type: application/json" -X PUT -d '{"</w:t>
-      </w:r>
-      <w:r>
-        <w:rPr>
-          <w:rFonts w:ascii="Ubuntu" w:hAnsi="Ubuntu"/>
-          <w:sz w:val="22"/>
-          <w:szCs w:val="22"/>
-        </w:rPr>
-        <w:t>u</w:t>
-      </w:r>
-      <w:r>
-        <w:rPr>
-          <w:rFonts w:ascii="Ubuntu" w:hAnsi="Ubuntu"/>
-          <w:sz w:val="22"/>
-          <w:szCs w:val="22"/>
-        </w:rPr>
-        <w:t>ser</w:t>
-      </w:r>
-      <w:r>
-        <w:rPr>
-          <w:rFonts w:ascii="Ubuntu" w:hAnsi="Ubuntu"/>
-          <w:sz w:val="22"/>
-          <w:szCs w:val="22"/>
-        </w:rPr>
-        <w:t>name</w:t>
-      </w:r>
-      <w:r>
-        <w:rPr>
-          <w:rFonts w:ascii="Ubuntu" w:hAnsi="Ubuntu"/>
-          <w:sz w:val="22"/>
-          <w:szCs w:val="22"/>
-        </w:rPr>
-        <w:t xml:space="preserve">":"bob"}' </w:t>
+        <w:t xml:space="preserve">curl -i -H "Content-Type: application/json" -X PUT -d '{"username":"bob"}' </w:t>
       </w:r>
       <w:hyperlink r:id="rId6">
         <w:r>
@@ -617,7 +395,14 @@
           <w:sz w:val="22"/>
           <w:szCs w:val="22"/>
         </w:rPr>
-        <w:t>inc</w:t>
+        <w:t>dec</w:t>
+      </w:r>
+      <w:r>
+        <w:rPr>
+          <w:rFonts w:ascii="Ubuntu" w:hAnsi="Ubuntu"/>
+          <w:sz w:val="22"/>
+          <w:szCs w:val="22"/>
+        </w:rPr>
         <w:br/>
       </w:r>
     </w:p>
@@ -655,7 +440,7 @@
     <w:qFormat/>
     <w:pPr>
       <w:widowControl/>
-      <w:overflowPunct w:val="true"/>
+      <w:overflowPunct w:val="false"/>
       <w:bidi w:val="0"/>
       <w:spacing w:before="0" w:after="0"/>
       <w:jc w:val="left"/>
@@ -682,26 +467,6 @@
     <w:qFormat/>
     <w:rPr>
       <w:rFonts w:ascii="Liberation Mono" w:hAnsi="Liberation Mono" w:eastAsia="Noto Sans Mono CJK SC" w:cs="Liberation Mono"/>
-    </w:rPr>
-  </w:style>
-  <w:style w:type="character" w:styleId="ListLabel1">
-    <w:name w:val="ListLabel 1"/>
-    <w:qFormat/>
-    <w:rPr>
-      <w:rFonts w:ascii="Ubuntu" w:hAnsi="Ubuntu"/>
-      <w:sz w:val="22"/>
-      <w:szCs w:val="22"/>
-    </w:rPr>
-  </w:style>
-  <w:style w:type="character" w:styleId="ListLabel2">
-    <w:name w:val="ListLabel 2"/>
-    <w:qFormat/>
-    <w:rPr>
-      <w:rFonts w:ascii="Ubuntu" w:hAnsi="Ubuntu"/>
-      <w:color w:val="000000"/>
-      <w:sz w:val="22"/>
-      <w:szCs w:val="22"/>
-      <w:highlight w:val="white"/>
     </w:rPr>
   </w:style>
   <w:style w:type="paragraph" w:styleId="Heading">

</xml_diff>